<commit_message>
premier jet du cahier des charges, déjà bien entamé
</commit_message>
<xml_diff>
--- a/Ultimate battle online.docx
+++ b/Ultimate battle online.docx
@@ -3,29 +3,315 @@
 <w:document xmlns:wpc="http://schemas.microsoft.com/office/word/2010/wordprocessingCanvas" xmlns:cx="http://schemas.microsoft.com/office/drawing/2014/chartex" xmlns:mc="http://schemas.openxmlformats.org/markup-compatibility/2006" xmlns:o="urn:schemas-microsoft-com:office:office" xmlns:r="http://schemas.openxmlformats.org/officeDocument/2006/relationships" xmlns:m="http://schemas.openxmlformats.org/officeDocument/2006/math" xmlns:v="urn:schemas-microsoft-com:vml" xmlns:wp14="http://schemas.microsoft.com/office/word/2010/wordprocessingDrawing" xmlns:wp="http://schemas.openxmlformats.org/drawingml/2006/wordprocessingDrawing" xmlns:w10="urn:schemas-microsoft-com:office:word" xmlns:w="http://schemas.openxmlformats.org/wordprocessingml/2006/main" xmlns:w14="http://schemas.microsoft.com/office/word/2010/wordml" xmlns:w15="http://schemas.microsoft.com/office/word/2012/wordml" xmlns:w16se="http://schemas.microsoft.com/office/word/2015/wordml/symex" xmlns:wpg="http://schemas.microsoft.com/office/word/2010/wordprocessingGroup" xmlns:wpi="http://schemas.microsoft.com/office/word/2010/wordprocessingInk" xmlns:wne="http://schemas.microsoft.com/office/word/2006/wordml" xmlns:wps="http://schemas.microsoft.com/office/word/2010/wordprocessingShape" mc:Ignorable="w14 w15 w16se wp14">
   <w:body>
     <w:p>
+      <w:pPr>
+        <w:pStyle w:val="Heading1"/>
+        <w:jc w:val="center"/>
+        <w:rPr>
+          <w:b/>
+        </w:rPr>
+      </w:pPr>
       <w:proofErr w:type="spellStart"/>
       <w:r>
+        <w:rPr>
+          <w:b/>
+        </w:rPr>
         <w:t>Ultimate</w:t>
       </w:r>
       <w:proofErr w:type="spellEnd"/>
       <w:r>
-        <w:t xml:space="preserve"> </w:t>
-      </w:r>
-      <w:proofErr w:type="spellStart"/>
-      <w:r>
-        <w:t>battle</w:t>
-      </w:r>
-      <w:proofErr w:type="spellEnd"/>
-      <w:r>
-        <w:t xml:space="preserve"> online</w:t>
+        <w:rPr>
+          <w:b/>
+        </w:rPr>
+        <w:t xml:space="preserve"> Battle O</w:t>
+      </w:r>
+      <w:r>
+        <w:rPr>
+          <w:b/>
+        </w:rPr>
+        <w:t>nline</w:t>
       </w:r>
     </w:p>
     <w:p>
+      <w:pPr>
+        <w:pStyle w:val="Heading1"/>
+        <w:jc w:val="center"/>
+      </w:pPr>
       <w:r>
         <w:t>Cahier des charges</w:t>
+      </w:r>
+    </w:p>
+    <w:p>
+      <w:pPr>
+        <w:pStyle w:val="Heading3"/>
+        <w:jc w:val="center"/>
+      </w:pPr>
+      <w:r>
+        <w:t xml:space="preserve">Steve </w:t>
+      </w:r>
+      <w:proofErr w:type="spellStart"/>
+      <w:r>
+        <w:t>Nadalin</w:t>
+      </w:r>
+      <w:proofErr w:type="spellEnd"/>
+      <w:r>
+        <w:t>, Alexandre Serex et Nicolas Sommer</w:t>
+      </w:r>
+    </w:p>
+    <w:p>
+      <w:pPr>
+        <w:pStyle w:val="Heading3"/>
+        <w:jc w:val="center"/>
+      </w:pPr>
+      <w:r>
+        <w:t xml:space="preserve">Inf2 </w:t>
+      </w:r>
+      <w:proofErr w:type="spellStart"/>
+      <w:r>
+        <w:t>dlm</w:t>
+      </w:r>
+      <w:proofErr w:type="spellEnd"/>
+      <w:r>
+        <w:t>-a</w:t>
+      </w:r>
+    </w:p>
+    <w:p>
+      <w:proofErr w:type="spellStart"/>
+      <w:r>
+        <w:t>Ultimate</w:t>
+      </w:r>
+      <w:proofErr w:type="spellEnd"/>
+      <w:r>
+        <w:t xml:space="preserve"> Battle Onlin</w:t>
+      </w:r>
+      <w:r>
+        <w:t>e sera</w:t>
+      </w:r>
+      <w:r>
+        <w:t xml:space="preserve"> un jeu de combat multijoueur en ligne. Le jeu devra être codé en Java et proposer une interface 2D. Le jeu sera simila</w:t>
       </w:r>
       <w:bookmarkStart w:id="0" w:name="_GoBack"/>
       <w:bookmarkEnd w:id="0"/>
+      <w:r>
+        <w:t xml:space="preserve">ire dans son modèle de </w:t>
+      </w:r>
+      <w:proofErr w:type="spellStart"/>
+      <w:r>
+        <w:t>game</w:t>
+      </w:r>
+      <w:proofErr w:type="spellEnd"/>
+      <w:r>
+        <w:t xml:space="preserve"> design à un Super Smash </w:t>
+      </w:r>
+      <w:proofErr w:type="spellStart"/>
+      <w:r>
+        <w:t>Bros</w:t>
+      </w:r>
+      <w:proofErr w:type="spellEnd"/>
+      <w:r>
+        <w:t xml:space="preserve">. </w:t>
+      </w:r>
+      <w:r>
+        <w:t>Par exemple, avec des plateformes, une gravitation, une caméra de côté, etc.</w:t>
+      </w:r>
+    </w:p>
+    <w:p>
+      <w:pPr>
+        <w:keepNext/>
+      </w:pPr>
+      <w:r>
+        <w:rPr>
+          <w:noProof/>
+          <w:lang w:eastAsia="fr-CH"/>
+        </w:rPr>
+        <w:drawing>
+          <wp:inline distT="0" distB="0" distL="0" distR="0" wp14:anchorId="1ECBDDDD" wp14:editId="0E0B251B">
+            <wp:extent cx="5760720" cy="3240405"/>
+            <wp:effectExtent l="0" t="0" r="0" b="0"/>
+            <wp:docPr id="1" name="Picture 1" descr="https://d3esbfg30x759i.cloudfront.net/ss/zlCfzSpAIjAVXkGOca"/>
+            <wp:cNvGraphicFramePr>
+              <a:graphicFrameLocks xmlns:a="http://schemas.openxmlformats.org/drawingml/2006/main" noChangeAspect="1"/>
+            </wp:cNvGraphicFramePr>
+            <a:graphic xmlns:a="http://schemas.openxmlformats.org/drawingml/2006/main">
+              <a:graphicData uri="http://schemas.openxmlformats.org/drawingml/2006/picture">
+                <pic:pic xmlns:pic="http://schemas.openxmlformats.org/drawingml/2006/picture">
+                  <pic:nvPicPr>
+                    <pic:cNvPr id="0" name="Picture 1" descr="https://d3esbfg30x759i.cloudfront.net/ss/zlCfzSpAIjAVXkGOca"/>
+                    <pic:cNvPicPr>
+                      <a:picLocks noChangeAspect="1" noChangeArrowheads="1"/>
+                    </pic:cNvPicPr>
+                  </pic:nvPicPr>
+                  <pic:blipFill>
+                    <a:blip r:embed="rId4">
+                      <a:extLst>
+                        <a:ext uri="{28A0092B-C50C-407E-A947-70E740481C1C}">
+                          <a14:useLocalDpi xmlns:a14="http://schemas.microsoft.com/office/drawing/2010/main" val="0"/>
+                        </a:ext>
+                      </a:extLst>
+                    </a:blip>
+                    <a:srcRect/>
+                    <a:stretch>
+                      <a:fillRect/>
+                    </a:stretch>
+                  </pic:blipFill>
+                  <pic:spPr bwMode="auto">
+                    <a:xfrm>
+                      <a:off x="0" y="0"/>
+                      <a:ext cx="5760720" cy="3240405"/>
+                    </a:xfrm>
+                    <a:prstGeom prst="rect">
+                      <a:avLst/>
+                    </a:prstGeom>
+                    <a:noFill/>
+                    <a:ln>
+                      <a:noFill/>
+                    </a:ln>
+                  </pic:spPr>
+                </pic:pic>
+              </a:graphicData>
+            </a:graphic>
+          </wp:inline>
+        </w:drawing>
+      </w:r>
+    </w:p>
+    <w:p>
+      <w:pPr>
+        <w:pStyle w:val="Caption"/>
+        <w:spacing w:after="0"/>
+        <w:rPr>
+          <w:lang w:val="en-US"/>
+        </w:rPr>
+      </w:pPr>
+      <w:r>
+        <w:rPr>
+          <w:lang w:val="en-US"/>
+        </w:rPr>
+        <w:t xml:space="preserve">Figure </w:t>
+      </w:r>
+      <w:r>
+        <w:fldChar w:fldCharType="begin"/>
+      </w:r>
+      <w:r>
+        <w:rPr>
+          <w:lang w:val="en-US"/>
+        </w:rPr>
+        <w:instrText xml:space="preserve"> SEQ Figure \* ARABIC </w:instrText>
+      </w:r>
+      <w:r>
+        <w:fldChar w:fldCharType="separate"/>
+      </w:r>
+      <w:r>
+        <w:rPr>
+          <w:noProof/>
+          <w:lang w:val="en-US"/>
+        </w:rPr>
+        <w:t>1</w:t>
+      </w:r>
+      <w:r>
+        <w:fldChar w:fldCharType="end"/>
+      </w:r>
+      <w:r>
+        <w:rPr>
+          <w:lang w:val="en-US"/>
+        </w:rPr>
+        <w:t xml:space="preserve"> : Super Smash Bros. Wii U.</w:t>
+      </w:r>
+    </w:p>
+    <w:p>
+      <w:pPr>
+        <w:pStyle w:val="Caption"/>
+        <w:spacing w:after="120"/>
+      </w:pPr>
+      <w:r>
+        <w:t xml:space="preserve"> Source : </w:t>
+      </w:r>
+      <w:hyperlink r:id="rId5" w:history="1">
+        <w:r>
+          <w:rPr>
+            <w:rStyle w:val="Hyperlink"/>
+          </w:rPr>
+          <w:t>https://miiverse.nintendo.net/titles/14866558073037299863/14866558073037300685</w:t>
+        </w:r>
+      </w:hyperlink>
+    </w:p>
+    <w:p>
+      <w:r>
+        <w:t>Les joueurs pourront choisir entre deux types d’avatars au moment d’entrer dans la partie. Chaque personnage jouable aura deux capacités au corps à corps et deux capacités à distance. Les personnages mourront lorsque leur barre de vie tombe à 0 ou lorsqu’ils quittent l’espace de jeu en tombant dans un trou par exemple.</w:t>
+      </w:r>
+    </w:p>
+    <w:p>
+      <w:r>
+        <w:t xml:space="preserve">Le jeu permettra jusqu’à 8 joueurs par partie. </w:t>
+      </w:r>
+    </w:p>
+    <w:p>
+      <w:pPr>
+        <w:rPr>
+          <w:i/>
+        </w:rPr>
+      </w:pPr>
+      <w:r>
+        <w:rPr>
+          <w:i/>
+        </w:rPr>
+        <w:t>Nice to have : le serveur divisera</w:t>
+      </w:r>
+      <w:r>
+        <w:rPr>
+          <w:i/>
+        </w:rPr>
+        <w:t xml:space="preserve"> par </w:t>
+      </w:r>
+      <w:r>
+        <w:rPr>
+          <w:i/>
+        </w:rPr>
+        <w:t>lui-même</w:t>
+      </w:r>
+      <w:r>
+        <w:rPr>
+          <w:i/>
+        </w:rPr>
+        <w:t xml:space="preserve"> l’ensemble des personnes jouant au jeu en différentes salles de 8 joueurs max chacune</w:t>
+      </w:r>
+      <w:r>
+        <w:t>.</w:t>
+      </w:r>
+      <w:r>
+        <w:rPr>
+          <w:i/>
+        </w:rPr>
+        <w:t xml:space="preserve"> D</w:t>
+      </w:r>
+      <w:r>
+        <w:rPr>
+          <w:i/>
+        </w:rPr>
+        <w:t>es bonus périodiques pourront apparaître sur la carte, donnant des avantages temporaires à la première personne à les ramasser.</w:t>
+      </w:r>
+      <w:r>
+        <w:rPr>
+          <w:i/>
+        </w:rPr>
+        <w:t xml:space="preserve"> </w:t>
+      </w:r>
+      <w:r>
+        <w:rPr>
+          <w:i/>
+        </w:rPr>
+        <w:t>Le serveur note les identifiants des participants et leur ratio de victoires/défaites.</w:t>
+      </w:r>
+      <w:r>
+        <w:rPr>
+          <w:i/>
+        </w:rPr>
+        <w:t xml:space="preserve"> L</w:t>
+      </w:r>
+      <w:r>
+        <w:rPr>
+          <w:i/>
+        </w:rPr>
+        <w:t>e jeu pourra implémenter plusieurs niveaux différents, plus de personnages et de capacités, plus de bonus, etc. si le temps le permet.</w:t>
+      </w:r>
     </w:p>
     <w:sectPr>
       <w:pgSz w:w="11906" w:h="16838"/>
@@ -430,6 +716,75 @@
   <w:style w:type="paragraph" w:default="1" w:styleId="Normal">
     <w:name w:val="Normal"/>
     <w:qFormat/>
+    <w:rsid w:val="002A5449"/>
+    <w:pPr>
+      <w:jc w:val="both"/>
+    </w:pPr>
+  </w:style>
+  <w:style w:type="paragraph" w:styleId="Heading1">
+    <w:name w:val="heading 1"/>
+    <w:basedOn w:val="Normal"/>
+    <w:next w:val="Normal"/>
+    <w:link w:val="Heading1Char"/>
+    <w:uiPriority w:val="9"/>
+    <w:qFormat/>
+    <w:rsid w:val="0038662D"/>
+    <w:pPr>
+      <w:keepNext/>
+      <w:keepLines/>
+      <w:spacing w:before="240" w:after="0"/>
+      <w:outlineLvl w:val="0"/>
+    </w:pPr>
+    <w:rPr>
+      <w:rFonts w:asciiTheme="majorHAnsi" w:eastAsiaTheme="majorEastAsia" w:hAnsiTheme="majorHAnsi" w:cstheme="majorBidi"/>
+      <w:color w:val="2E74B5" w:themeColor="accent1" w:themeShade="BF"/>
+      <w:sz w:val="32"/>
+      <w:szCs w:val="32"/>
+    </w:rPr>
+  </w:style>
+  <w:style w:type="paragraph" w:styleId="Heading2">
+    <w:name w:val="heading 2"/>
+    <w:basedOn w:val="Normal"/>
+    <w:next w:val="Normal"/>
+    <w:link w:val="Heading2Char"/>
+    <w:uiPriority w:val="9"/>
+    <w:unhideWhenUsed/>
+    <w:qFormat/>
+    <w:rsid w:val="0038662D"/>
+    <w:pPr>
+      <w:keepNext/>
+      <w:keepLines/>
+      <w:spacing w:before="40" w:after="0"/>
+      <w:outlineLvl w:val="1"/>
+    </w:pPr>
+    <w:rPr>
+      <w:rFonts w:asciiTheme="majorHAnsi" w:eastAsiaTheme="majorEastAsia" w:hAnsiTheme="majorHAnsi" w:cstheme="majorBidi"/>
+      <w:color w:val="2E74B5" w:themeColor="accent1" w:themeShade="BF"/>
+      <w:sz w:val="26"/>
+      <w:szCs w:val="26"/>
+    </w:rPr>
+  </w:style>
+  <w:style w:type="paragraph" w:styleId="Heading3">
+    <w:name w:val="heading 3"/>
+    <w:basedOn w:val="Normal"/>
+    <w:next w:val="Normal"/>
+    <w:link w:val="Heading3Char"/>
+    <w:uiPriority w:val="9"/>
+    <w:unhideWhenUsed/>
+    <w:qFormat/>
+    <w:rsid w:val="0038662D"/>
+    <w:pPr>
+      <w:keepNext/>
+      <w:keepLines/>
+      <w:spacing w:before="40" w:after="0"/>
+      <w:outlineLvl w:val="2"/>
+    </w:pPr>
+    <w:rPr>
+      <w:rFonts w:asciiTheme="majorHAnsi" w:eastAsiaTheme="majorEastAsia" w:hAnsiTheme="majorHAnsi" w:cstheme="majorBidi"/>
+      <w:color w:val="1F4D78" w:themeColor="accent1" w:themeShade="7F"/>
+      <w:sz w:val="24"/>
+      <w:szCs w:val="24"/>
+    </w:rPr>
   </w:style>
   <w:style w:type="character" w:default="1" w:styleId="DefaultParagraphFont">
     <w:name w:val="Default Paragraph Font"/>
@@ -457,6 +812,75 @@
     <w:uiPriority w:val="99"/>
     <w:semiHidden/>
     <w:unhideWhenUsed/>
+  </w:style>
+  <w:style w:type="character" w:customStyle="1" w:styleId="Heading1Char">
+    <w:name w:val="Heading 1 Char"/>
+    <w:basedOn w:val="DefaultParagraphFont"/>
+    <w:link w:val="Heading1"/>
+    <w:uiPriority w:val="9"/>
+    <w:rsid w:val="0038662D"/>
+    <w:rPr>
+      <w:rFonts w:asciiTheme="majorHAnsi" w:eastAsiaTheme="majorEastAsia" w:hAnsiTheme="majorHAnsi" w:cstheme="majorBidi"/>
+      <w:color w:val="2E74B5" w:themeColor="accent1" w:themeShade="BF"/>
+      <w:sz w:val="32"/>
+      <w:szCs w:val="32"/>
+    </w:rPr>
+  </w:style>
+  <w:style w:type="character" w:customStyle="1" w:styleId="Heading2Char">
+    <w:name w:val="Heading 2 Char"/>
+    <w:basedOn w:val="DefaultParagraphFont"/>
+    <w:link w:val="Heading2"/>
+    <w:uiPriority w:val="9"/>
+    <w:rsid w:val="0038662D"/>
+    <w:rPr>
+      <w:rFonts w:asciiTheme="majorHAnsi" w:eastAsiaTheme="majorEastAsia" w:hAnsiTheme="majorHAnsi" w:cstheme="majorBidi"/>
+      <w:color w:val="2E74B5" w:themeColor="accent1" w:themeShade="BF"/>
+      <w:sz w:val="26"/>
+      <w:szCs w:val="26"/>
+    </w:rPr>
+  </w:style>
+  <w:style w:type="character" w:customStyle="1" w:styleId="Heading3Char">
+    <w:name w:val="Heading 3 Char"/>
+    <w:basedOn w:val="DefaultParagraphFont"/>
+    <w:link w:val="Heading3"/>
+    <w:uiPriority w:val="9"/>
+    <w:rsid w:val="0038662D"/>
+    <w:rPr>
+      <w:rFonts w:asciiTheme="majorHAnsi" w:eastAsiaTheme="majorEastAsia" w:hAnsiTheme="majorHAnsi" w:cstheme="majorBidi"/>
+      <w:color w:val="1F4D78" w:themeColor="accent1" w:themeShade="7F"/>
+      <w:sz w:val="24"/>
+      <w:szCs w:val="24"/>
+    </w:rPr>
+  </w:style>
+  <w:style w:type="paragraph" w:styleId="Caption">
+    <w:name w:val="caption"/>
+    <w:basedOn w:val="Normal"/>
+    <w:next w:val="Normal"/>
+    <w:uiPriority w:val="35"/>
+    <w:unhideWhenUsed/>
+    <w:qFormat/>
+    <w:rsid w:val="00B754C8"/>
+    <w:pPr>
+      <w:spacing w:after="200" w:line="240" w:lineRule="auto"/>
+    </w:pPr>
+    <w:rPr>
+      <w:i/>
+      <w:iCs/>
+      <w:color w:val="44546A" w:themeColor="text2"/>
+      <w:sz w:val="18"/>
+      <w:szCs w:val="18"/>
+    </w:rPr>
+  </w:style>
+  <w:style w:type="character" w:styleId="Hyperlink">
+    <w:name w:val="Hyperlink"/>
+    <w:basedOn w:val="DefaultParagraphFont"/>
+    <w:uiPriority w:val="99"/>
+    <w:unhideWhenUsed/>
+    <w:rsid w:val="00B754C8"/>
+    <w:rPr>
+      <w:color w:val="0563C1" w:themeColor="hyperlink"/>
+      <w:u w:val="single"/>
+    </w:rPr>
   </w:style>
 </w:styles>
 </file>

</xml_diff>